<commit_message>
Manja promena koju sam yaboravio ya prvih 5 ispravki
</commit_message>
<xml_diff>
--- a/SSU/Ocenjivanje utisaka.docx
+++ b/SSU/Ocenjivanje utisaka.docx
@@ -396,12 +396,21 @@
           </w:tcPr>
           <w:p>
             <w:pPr>
-              <w:rPr>
-                <w:rFonts w:ascii="Arial" w:hAnsi="Arial" w:cs="Arial"/>
-                <w:sz w:val="40"/>
-                <w:szCs w:val="40"/>
-              </w:rPr>
+              <w:pStyle w:val="Tekst"/>
+              <w:spacing w:before="0" w:after="0"/>
             </w:pPr>
+            <w:r>
+              <w:t>04</w:t>
+            </w:r>
+            <w:r>
+              <w:t>.0</w:t>
+            </w:r>
+            <w:r>
+              <w:t>6</w:t>
+            </w:r>
+            <w:r>
+              <w:t>.2018.</w:t>
+            </w:r>
           </w:p>
         </w:tc>
         <w:tc>
@@ -410,12 +419,15 @@
           </w:tcPr>
           <w:p>
             <w:pPr>
-              <w:rPr>
-                <w:rFonts w:ascii="Arial" w:hAnsi="Arial" w:cs="Arial"/>
-                <w:sz w:val="40"/>
-                <w:szCs w:val="40"/>
-              </w:rPr>
+              <w:pStyle w:val="Tekst"/>
+              <w:spacing w:before="0" w:after="0"/>
             </w:pPr>
+            <w:r>
+              <w:t>1.</w:t>
+            </w:r>
+            <w:r>
+              <w:t>1</w:t>
+            </w:r>
           </w:p>
         </w:tc>
         <w:tc>
@@ -424,12 +436,12 @@
           </w:tcPr>
           <w:p>
             <w:pPr>
-              <w:rPr>
-                <w:rFonts w:ascii="Arial" w:hAnsi="Arial" w:cs="Arial"/>
-                <w:sz w:val="40"/>
-                <w:szCs w:val="40"/>
-              </w:rPr>
+              <w:pStyle w:val="Tekst"/>
+              <w:spacing w:before="0" w:after="0"/>
             </w:pPr>
+            <w:r>
+              <w:t>Usklađivanje sa implementacijom</w:t>
+            </w:r>
           </w:p>
         </w:tc>
         <w:tc>
@@ -438,12 +450,14 @@
           </w:tcPr>
           <w:p>
             <w:pPr>
-              <w:rPr>
-                <w:rFonts w:ascii="Arial" w:hAnsi="Arial" w:cs="Arial"/>
-                <w:sz w:val="40"/>
-                <w:szCs w:val="40"/>
-              </w:rPr>
+              <w:pStyle w:val="Tekst"/>
+              <w:spacing w:before="0" w:after="0"/>
             </w:pPr>
+            <w:r>
+              <w:t>Marko Hudomal</w:t>
+            </w:r>
+            <w:bookmarkStart w:id="1" w:name="_GoBack"/>
+            <w:bookmarkEnd w:id="1"/>
           </w:p>
         </w:tc>
       </w:tr>
@@ -2261,7 +2275,7 @@
           <w:color w:val="2F5496" w:themeColor="accent1" w:themeShade="BF"/>
         </w:rPr>
       </w:pPr>
-      <w:bookmarkStart w:id="1" w:name="_Toc508915535"/>
+      <w:bookmarkStart w:id="2" w:name="_Toc508915535"/>
       <w:r>
         <w:rPr>
           <w:rStyle w:val="Strong"/>
@@ -2270,7 +2284,7 @@
         <w:lastRenderedPageBreak/>
         <w:t>Uvod</w:t>
       </w:r>
-      <w:bookmarkEnd w:id="1"/>
+      <w:bookmarkEnd w:id="2"/>
     </w:p>
     <w:p>
       <w:pPr>
@@ -2285,7 +2299,7 @@
           <w:color w:val="2F5496" w:themeColor="accent1" w:themeShade="BF"/>
         </w:rPr>
       </w:pPr>
-      <w:bookmarkStart w:id="2" w:name="_Toc508915536"/>
+      <w:bookmarkStart w:id="3" w:name="_Toc508915536"/>
       <w:r>
         <w:rPr>
           <w:rStyle w:val="Strong"/>
@@ -2293,7 +2307,7 @@
         </w:rPr>
         <w:t>Rezime</w:t>
       </w:r>
-      <w:bookmarkEnd w:id="2"/>
+      <w:bookmarkEnd w:id="3"/>
     </w:p>
     <w:p>
       <w:pPr>
@@ -2366,7 +2380,7 @@
           <w:color w:val="2F5496" w:themeColor="accent1" w:themeShade="BF"/>
         </w:rPr>
       </w:pPr>
-      <w:bookmarkStart w:id="3" w:name="_Toc508915537"/>
+      <w:bookmarkStart w:id="4" w:name="_Toc508915537"/>
       <w:r>
         <w:rPr>
           <w:rStyle w:val="Strong"/>
@@ -2374,7 +2388,7 @@
         </w:rPr>
         <w:t>Namena dokumenta i ciljne grupe</w:t>
       </w:r>
-      <w:bookmarkEnd w:id="3"/>
+      <w:bookmarkEnd w:id="4"/>
     </w:p>
     <w:p>
       <w:pPr>
@@ -2426,7 +2440,7 @@
           <w:color w:val="2F5496" w:themeColor="accent1" w:themeShade="BF"/>
         </w:rPr>
       </w:pPr>
-      <w:bookmarkStart w:id="4" w:name="_Toc508915538"/>
+      <w:bookmarkStart w:id="5" w:name="_Toc508915538"/>
       <w:r>
         <w:rPr>
           <w:rStyle w:val="Strong"/>
@@ -2434,7 +2448,7 @@
         </w:rPr>
         <w:t>Reference</w:t>
       </w:r>
-      <w:bookmarkEnd w:id="4"/>
+      <w:bookmarkEnd w:id="5"/>
     </w:p>
     <w:p>
       <w:pPr>
@@ -2528,7 +2542,7 @@
           <w:color w:val="2F5496" w:themeColor="accent1" w:themeShade="BF"/>
         </w:rPr>
       </w:pPr>
-      <w:bookmarkStart w:id="5" w:name="_Toc508915539"/>
+      <w:bookmarkStart w:id="6" w:name="_Toc508915539"/>
       <w:r>
         <w:rPr>
           <w:rStyle w:val="Strong"/>
@@ -2536,7 +2550,7 @@
         </w:rPr>
         <w:t>Otvorena pitanja</w:t>
       </w:r>
-      <w:bookmarkEnd w:id="5"/>
+      <w:bookmarkEnd w:id="6"/>
     </w:p>
     <w:p>
       <w:pPr>
@@ -2787,7 +2801,7 @@
           <w:color w:val="2F5496" w:themeColor="accent1" w:themeShade="BF"/>
         </w:rPr>
       </w:pPr>
-      <w:bookmarkStart w:id="6" w:name="_Toc508915540"/>
+      <w:bookmarkStart w:id="7" w:name="_Toc508915540"/>
       <w:r>
         <w:rPr>
           <w:rStyle w:val="Strong"/>
@@ -2803,7 +2817,7 @@
         </w:rPr>
         <w:t>ocenjivanja utisaka</w:t>
       </w:r>
-      <w:bookmarkEnd w:id="6"/>
+      <w:bookmarkEnd w:id="7"/>
     </w:p>
     <w:p>
       <w:pPr>
@@ -2817,7 +2831,7 @@
           <w:color w:val="2F5496" w:themeColor="accent1" w:themeShade="BF"/>
         </w:rPr>
       </w:pPr>
-      <w:bookmarkStart w:id="7" w:name="_Toc508915541"/>
+      <w:bookmarkStart w:id="8" w:name="_Toc508915541"/>
       <w:r>
         <w:rPr>
           <w:rStyle w:val="Strong"/>
@@ -2825,7 +2839,7 @@
         </w:rPr>
         <w:t>Kratak opis</w:t>
       </w:r>
-      <w:bookmarkEnd w:id="7"/>
+      <w:bookmarkEnd w:id="8"/>
     </w:p>
     <w:p>
       <w:pPr>
@@ -2858,7 +2872,7 @@
           <w:color w:val="2F5496" w:themeColor="accent1" w:themeShade="BF"/>
         </w:rPr>
       </w:pPr>
-      <w:bookmarkStart w:id="8" w:name="_Toc508915542"/>
+      <w:bookmarkStart w:id="9" w:name="_Toc508915542"/>
       <w:r>
         <w:rPr>
           <w:rStyle w:val="Strong"/>
@@ -2866,7 +2880,7 @@
         </w:rPr>
         <w:t>Tok događaja</w:t>
       </w:r>
-      <w:bookmarkEnd w:id="8"/>
+      <w:bookmarkEnd w:id="9"/>
     </w:p>
     <w:p>
       <w:pPr>
@@ -2911,7 +2925,7 @@
           <w:color w:val="2F5496" w:themeColor="accent1" w:themeShade="BF"/>
         </w:rPr>
       </w:pPr>
-      <w:bookmarkStart w:id="9" w:name="_Toc508915543"/>
+      <w:bookmarkStart w:id="10" w:name="_Toc508915543"/>
       <w:r>
         <w:rPr>
           <w:b/>
@@ -2926,7 +2940,7 @@
         </w:rPr>
         <w:t>ocenjuje utisak pozitivno</w:t>
       </w:r>
-      <w:bookmarkEnd w:id="9"/>
+      <w:bookmarkEnd w:id="10"/>
     </w:p>
     <w:p>
       <w:pPr>
@@ -2953,8 +2967,6 @@
       <w:r>
         <w:t>(</w:t>
       </w:r>
-      <w:bookmarkStart w:id="10" w:name="_GoBack"/>
-      <w:bookmarkEnd w:id="10"/>
       <w:r>
         <w:rPr>
           <w:i/>
@@ -5094,7 +5106,7 @@
     <w:lsdException w:name="Table Web 2" w:semiHidden="1" w:unhideWhenUsed="1"/>
     <w:lsdException w:name="Table Web 3" w:semiHidden="1" w:unhideWhenUsed="1"/>
     <w:lsdException w:name="Balloon Text" w:semiHidden="1" w:unhideWhenUsed="1"/>
-    <w:lsdException w:name="Table Grid" w:semiHidden="1" w:uiPriority="39" w:unhideWhenUsed="1"/>
+    <w:lsdException w:name="Table Grid" w:uiPriority="39"/>
     <w:lsdException w:name="Table Theme" w:semiHidden="1" w:unhideWhenUsed="1"/>
     <w:lsdException w:name="Placeholder Text" w:semiHidden="1"/>
     <w:lsdException w:name="No Spacing" w:uiPriority="1" w:qFormat="1"/>
@@ -6062,7 +6074,7 @@
 </file>
 
 <file path=customXml/itemProps1.xml><?xml version="1.0" encoding="utf-8"?>
-<ds:datastoreItem xmlns:ds="http://schemas.openxmlformats.org/officeDocument/2006/customXml" ds:itemID="{6A8B382C-1A58-48B8-BDB5-07A8797986E9}">
+<ds:datastoreItem xmlns:ds="http://schemas.openxmlformats.org/officeDocument/2006/customXml" ds:itemID="{9D8A55B1-CC22-4605-B4C0-D68E8CA1E518}">
   <ds:schemaRefs>
     <ds:schemaRef ds:uri="http://schemas.openxmlformats.org/officeDocument/2006/bibliography"/>
   </ds:schemaRefs>

</xml_diff>